<commit_message>
almost finished flask api
</commit_message>
<xml_diff>
--- a/doc/MeetJobs_Project.docx
+++ b/doc/MeetJobs_Project.docx
@@ -10,21 +10,12 @@
           <w:sz w:val="32"/>
         </w:rPr>
       </w:pPr>
-      <w:proofErr w:type="spellStart"/>
       <w:r>
         <w:rPr>
           <w:b/>
           <w:sz w:val="32"/>
         </w:rPr>
-        <w:t>MeetJob</w:t>
-      </w:r>
-      <w:proofErr w:type="spellEnd"/>
-      <w:r>
-        <w:rPr>
-          <w:b/>
-          <w:sz w:val="32"/>
-        </w:rPr>
-        <w:t xml:space="preserve"> Project</w:t>
+        <w:t>MeetJob Project</w:t>
       </w:r>
       <w:r>
         <w:rPr>
@@ -85,11 +76,9 @@
         </w:numPr>
         <w:ind w:leftChars="0"/>
       </w:pPr>
-      <w:proofErr w:type="spellStart"/>
       <w:r>
         <w:t>Javascript</w:t>
       </w:r>
-      <w:proofErr w:type="spellEnd"/>
       <w:r>
         <w:rPr>
           <w:rFonts w:hint="eastAsia"/>
@@ -168,13 +157,8 @@
         <w:t>(P</w:t>
       </w:r>
       <w:r>
-        <w:t xml:space="preserve">ython3.5, Flask, </w:t>
-      </w:r>
-      <w:proofErr w:type="spellStart"/>
-      <w:r>
-        <w:t>Git</w:t>
-      </w:r>
-      <w:proofErr w:type="spellEnd"/>
+        <w:t>ython3.5, Flask, Git</w:t>
+      </w:r>
       <w:r>
         <w:rPr>
           <w:rFonts w:hint="eastAsia"/>
@@ -191,19 +175,11 @@
         </w:numPr>
         <w:ind w:leftChars="0"/>
       </w:pPr>
-      <w:proofErr w:type="spellStart"/>
-      <w:r>
-        <w:rPr>
-          <w:rFonts w:hint="eastAsia"/>
-        </w:rPr>
-        <w:t>PostgreSQL</w:t>
-      </w:r>
-      <w:proofErr w:type="spellEnd"/>
-      <w:r>
-        <w:rPr>
-          <w:rFonts w:hint="eastAsia"/>
-        </w:rPr>
-        <w:t xml:space="preserve"> Server</w:t>
+      <w:r>
+        <w:rPr>
+          <w:rFonts w:hint="eastAsia"/>
+        </w:rPr>
+        <w:t>PostgreSQL Server</w:t>
       </w:r>
     </w:p>
     <w:p>
@@ -212,23 +188,7 @@
         <w:ind w:leftChars="0" w:left="360"/>
       </w:pPr>
       <w:r>
-        <w:t>Table 1: Customer (</w:t>
-      </w:r>
-      <w:proofErr w:type="spellStart"/>
-      <w:r>
-        <w:t>CustomerId</w:t>
-      </w:r>
-      <w:proofErr w:type="spellEnd"/>
-      <w:r>
-        <w:t xml:space="preserve">, </w:t>
-      </w:r>
-      <w:proofErr w:type="spellStart"/>
-      <w:r>
-        <w:t>CustomerName</w:t>
-      </w:r>
-      <w:proofErr w:type="spellEnd"/>
-      <w:r>
-        <w:t>, E-mail</w:t>
+        <w:t>Table 1: Customer (CustomerId, CustomerName, E-mail</w:t>
       </w:r>
       <w:r>
         <w:t>, Status</w:t>
@@ -245,33 +205,36 @@
       <w:r>
         <w:t>Table 2: Product (</w:t>
       </w:r>
-      <w:proofErr w:type="spellStart"/>
       <w:r>
         <w:t>Product</w:t>
       </w:r>
       <w:r>
-        <w:t>Id</w:t>
-      </w:r>
-      <w:proofErr w:type="spellEnd"/>
-      <w:r>
-        <w:t xml:space="preserve">, ProductName1, ProductName2, </w:t>
-      </w:r>
-      <w:proofErr w:type="spellStart"/>
-      <w:r>
-        <w:t>UnitPrice</w:t>
-      </w:r>
-      <w:proofErr w:type="spellEnd"/>
-      <w:r>
-        <w:t xml:space="preserve">, </w:t>
-      </w:r>
-      <w:proofErr w:type="spellStart"/>
+        <w:t xml:space="preserve">Id, ProductName1, ProductName2, UnitPrice, </w:t>
+      </w:r>
       <w:r>
         <w:t>Stock</w:t>
       </w:r>
       <w:r>
-        <w:t>Qty</w:t>
-      </w:r>
-      <w:proofErr w:type="spellEnd"/>
+        <w:t>Qty, Status</w:t>
+      </w:r>
+      <w:r>
+        <w:t>)</w:t>
+      </w:r>
+    </w:p>
+    <w:p>
+      <w:pPr>
+        <w:pStyle w:val="a3"/>
+        <w:ind w:leftChars="0" w:left="360"/>
+      </w:pPr>
+      <w:r>
+        <w:rPr>
+          <w:rFonts w:hint="eastAsia"/>
+        </w:rPr>
+        <w:t>T</w:t>
+      </w:r>
+      <w:r>
+        <w:t>able 3: Order (OrderId, OrderTime, CustomerID</w:t>
+      </w:r>
       <w:r>
         <w:t>, Status</w:t>
       </w:r>
@@ -285,35 +248,17 @@
         <w:ind w:leftChars="0" w:left="360"/>
       </w:pPr>
       <w:r>
-        <w:rPr>
-          <w:rFonts w:hint="eastAsia"/>
-        </w:rPr>
-        <w:t>T</w:t>
-      </w:r>
-      <w:r>
-        <w:t>able 3: Order (</w:t>
-      </w:r>
-      <w:proofErr w:type="spellStart"/>
-      <w:r>
-        <w:t>OrderId</w:t>
-      </w:r>
-      <w:proofErr w:type="spellEnd"/>
-      <w:r>
-        <w:t xml:space="preserve">, </w:t>
-      </w:r>
-      <w:proofErr w:type="spellStart"/>
-      <w:r>
-        <w:t>OrderTime</w:t>
-      </w:r>
-      <w:proofErr w:type="spellEnd"/>
-      <w:r>
-        <w:t xml:space="preserve">, </w:t>
-      </w:r>
-      <w:proofErr w:type="spellStart"/>
-      <w:r>
-        <w:t>CustomerID</w:t>
-      </w:r>
-      <w:proofErr w:type="spellEnd"/>
+        <w:t>Table 4: OrderList</w:t>
+      </w:r>
+      <w:r>
+        <w:rPr>
+          <w:rFonts w:hint="eastAsia"/>
+        </w:rPr>
+        <w:t xml:space="preserve"> </w:t>
+      </w:r>
+      <w:r>
+        <w:t>(OrderId, OrderSeq, ProductId, UnitPrice, Quantity, Amount, Tax</w:t>
+      </w:r>
       <w:r>
         <w:t>, Status</w:t>
       </w:r>
@@ -327,113 +272,10 @@
         <w:ind w:leftChars="0" w:left="360"/>
       </w:pPr>
       <w:r>
-        <w:t xml:space="preserve">Table 4: </w:t>
-      </w:r>
-      <w:proofErr w:type="spellStart"/>
-      <w:r>
-        <w:t>OrderList</w:t>
-      </w:r>
-      <w:proofErr w:type="spellEnd"/>
-      <w:r>
-        <w:rPr>
-          <w:rFonts w:hint="eastAsia"/>
-        </w:rPr>
-        <w:t xml:space="preserve"> </w:t>
-      </w:r>
-      <w:r>
-        <w:t>(</w:t>
-      </w:r>
-      <w:proofErr w:type="spellStart"/>
-      <w:r>
-        <w:t>OrderId</w:t>
-      </w:r>
-      <w:proofErr w:type="spellEnd"/>
-      <w:r>
-        <w:t xml:space="preserve">, </w:t>
-      </w:r>
-      <w:proofErr w:type="spellStart"/>
-      <w:r>
-        <w:t>OrderSeq</w:t>
-      </w:r>
-      <w:proofErr w:type="spellEnd"/>
-      <w:r>
-        <w:t xml:space="preserve">, </w:t>
-      </w:r>
-      <w:proofErr w:type="spellStart"/>
-      <w:r>
-        <w:t>ProductId</w:t>
-      </w:r>
-      <w:proofErr w:type="spellEnd"/>
-      <w:r>
-        <w:t xml:space="preserve">, </w:t>
-      </w:r>
-      <w:proofErr w:type="spellStart"/>
-      <w:r>
-        <w:t>UnitPrice</w:t>
-      </w:r>
-      <w:proofErr w:type="spellEnd"/>
-      <w:r>
-        <w:t xml:space="preserve">, Quantity, </w:t>
-      </w:r>
-      <w:bookmarkStart w:id="0" w:name="_GoBack"/>
-      <w:bookmarkEnd w:id="0"/>
-      <w:r>
-        <w:t>Amount, Tax</w:t>
-      </w:r>
-      <w:r>
-        <w:t>, Status</w:t>
-      </w:r>
-      <w:r>
-        <w:t>)</w:t>
-      </w:r>
-    </w:p>
-    <w:p>
-      <w:pPr>
-        <w:pStyle w:val="a3"/>
-        <w:ind w:leftChars="0" w:left="360"/>
-      </w:pPr>
-      <w:r>
-        <w:t xml:space="preserve">Table 5: </w:t>
-      </w:r>
-      <w:proofErr w:type="spellStart"/>
-      <w:r>
-        <w:t>SendMail</w:t>
-      </w:r>
-      <w:proofErr w:type="spellEnd"/>
-      <w:r>
-        <w:t xml:space="preserve"> (</w:t>
-      </w:r>
-      <w:proofErr w:type="spellStart"/>
-      <w:r>
-        <w:t>SendId</w:t>
-      </w:r>
-      <w:proofErr w:type="spellEnd"/>
-      <w:r>
-        <w:t xml:space="preserve">, </w:t>
-      </w:r>
-      <w:proofErr w:type="spellStart"/>
-      <w:r>
-        <w:t>ToAddress</w:t>
-      </w:r>
-      <w:proofErr w:type="spellEnd"/>
-      <w:r>
-        <w:t xml:space="preserve">, </w:t>
-      </w:r>
-      <w:proofErr w:type="spellStart"/>
-      <w:r>
-        <w:t>CcAddress</w:t>
-      </w:r>
-      <w:proofErr w:type="spellEnd"/>
-      <w:r>
-        <w:t xml:space="preserve">, </w:t>
-      </w:r>
-      <w:proofErr w:type="spellStart"/>
-      <w:r>
-        <w:t>SecretCcAddress</w:t>
-      </w:r>
-      <w:proofErr w:type="spellEnd"/>
-      <w:r>
-        <w:t>, Title, Article</w:t>
+        <w:t>Table 5: SendMail (</w:t>
+      </w:r>
+      <w:r>
+        <w:t>SendId, ToAddress, CcAddress, SecretCcAddress, Title, Article</w:t>
       </w:r>
       <w:r>
         <w:t>, Status</w:t>
@@ -511,13 +353,11 @@
         </w:numPr>
         <w:ind w:leftChars="0"/>
       </w:pPr>
-      <w:proofErr w:type="spellStart"/>
-      <w:r>
-        <w:t>stock.get</w:t>
-      </w:r>
-      <w:proofErr w:type="spellEnd"/>
-      <w:r>
-        <w:t>(</w:t>
+      <w:r>
+        <w:t>ItemList</w:t>
+      </w:r>
+      <w:r>
+        <w:t>.get(</w:t>
       </w:r>
       <w:r>
         <w:rPr>
@@ -530,6 +370,89 @@
       </w:r>
       <w:r>
         <w:t>: SELECT * FROM Product</w:t>
+      </w:r>
+    </w:p>
+    <w:p>
+      <w:pPr>
+        <w:pStyle w:val="a3"/>
+        <w:ind w:leftChars="0" w:left="720"/>
+        <w:rPr>
+          <w:rFonts w:ascii="Courier New" w:hAnsi="Courier New" w:cs="Courier New"/>
+          <w:i/>
+          <w:color w:val="0070C0"/>
+        </w:rPr>
+      </w:pPr>
+      <w:r>
+        <w:rPr>
+          <w:rFonts w:ascii="Courier New" w:hAnsi="Courier New" w:cs="Courier New"/>
+          <w:i/>
+          <w:color w:val="0070C0"/>
+        </w:rPr>
+        <w:t>{“stock”:{“</w:t>
+      </w:r>
+      <w:r>
+        <w:rPr>
+          <w:rFonts w:ascii="Courier New" w:hAnsi="Courier New" w:cs="Courier New"/>
+          <w:i/>
+          <w:color w:val="0070C0"/>
+        </w:rPr>
+        <w:t>商品</w:t>
+      </w:r>
+      <w:r>
+        <w:rPr>
+          <w:rFonts w:ascii="Courier New" w:hAnsi="Courier New" w:cs="Courier New"/>
+          <w:i/>
+          <w:color w:val="0070C0"/>
+        </w:rPr>
+        <w:t>id”:”A001”, “</w:t>
+      </w:r>
+      <w:r>
+        <w:rPr>
+          <w:rFonts w:ascii="Courier New" w:hAnsi="Courier New" w:cs="Courier New"/>
+          <w:i/>
+          <w:color w:val="0070C0"/>
+        </w:rPr>
+        <w:t>品名</w:t>
+      </w:r>
+      <w:r>
+        <w:rPr>
+          <w:rFonts w:ascii="Courier New" w:hAnsi="Courier New" w:cs="Courier New"/>
+          <w:i/>
+          <w:color w:val="0070C0"/>
+        </w:rPr>
+        <w:t>”:”</w:t>
+      </w:r>
+      <w:r>
+        <w:rPr>
+          <w:rFonts w:ascii="Courier New" w:hAnsi="Courier New" w:cs="Courier New"/>
+          <w:i/>
+          <w:color w:val="0070C0"/>
+        </w:rPr>
+        <w:t>曼特寧特調</w:t>
+      </w:r>
+      <w:r>
+        <w:rPr>
+          <w:rFonts w:ascii="Courier New" w:hAnsi="Courier New" w:cs="Courier New"/>
+          <w:i/>
+          <w:color w:val="0070C0"/>
+        </w:rPr>
+        <w:t>”, ”</w:t>
+      </w:r>
+      <w:r>
+        <w:rPr>
+          <w:rFonts w:ascii="Courier New" w:hAnsi="Courier New" w:cs="Courier New"/>
+          <w:i/>
+          <w:color w:val="0070C0"/>
+        </w:rPr>
+        <w:t>庫存量</w:t>
+      </w:r>
+      <w:r>
+        <w:rPr>
+          <w:rFonts w:ascii="Courier New" w:hAnsi="Courier New" w:cs="Courier New"/>
+          <w:i/>
+          <w:color w:val="0070C0"/>
+        </w:rPr>
+        <w:t>”:”45”}}</w:t>
       </w:r>
     </w:p>
     <w:p>
@@ -541,78 +464,241 @@
         </w:numPr>
         <w:ind w:leftChars="0"/>
       </w:pPr>
-      <w:proofErr w:type="spellStart"/>
-      <w:r>
-        <w:rPr>
-          <w:rFonts w:hint="eastAsia"/>
-        </w:rPr>
-        <w:t>stock.put</w:t>
-      </w:r>
-      <w:proofErr w:type="spellEnd"/>
-      <w:r>
-        <w:rPr>
-          <w:rFonts w:hint="eastAsia"/>
-        </w:rPr>
-        <w:t>(</w:t>
-      </w:r>
-      <w:r>
-        <w:rPr>
-          <w:rFonts w:hint="eastAsia"/>
-        </w:rPr>
-        <w:t>更新庫存</w:t>
-      </w:r>
-      <w:r>
-        <w:rPr>
-          <w:rFonts w:hint="eastAsia"/>
-        </w:rPr>
+      <w:r>
+        <w:t>buy.post(</w:t>
+      </w:r>
+      <w:r>
+        <w:rPr>
+          <w:rFonts w:hint="eastAsia"/>
+        </w:rPr>
+        <w:t>購買</w:t>
+      </w:r>
+      <w:r>
         <w:t>)</w:t>
       </w:r>
       <w:r>
-        <w:t xml:space="preserve">: UPDATE Product SET </w:t>
-      </w:r>
-      <w:proofErr w:type="spellStart"/>
-      <w:r>
-        <w:t>Product.Stock</w:t>
-      </w:r>
-      <w:proofErr w:type="spellEnd"/>
-      <w:r>
-        <w:t xml:space="preserve"> </w:t>
-      </w:r>
-      <w:proofErr w:type="gramStart"/>
-      <w:r>
-        <w:t>= ?</w:t>
-      </w:r>
-      <w:proofErr w:type="gramEnd"/>
-    </w:p>
-    <w:p>
-      <w:pPr>
-        <w:pStyle w:val="a3"/>
-        <w:numPr>
-          <w:ilvl w:val="0"/>
-          <w:numId w:val="2"/>
-        </w:numPr>
-        <w:ind w:leftChars="0"/>
-      </w:pPr>
-      <w:proofErr w:type="spellStart"/>
-      <w:r>
-        <w:t>buy.post</w:t>
-      </w:r>
-      <w:proofErr w:type="spellEnd"/>
-      <w:r>
-        <w:t>(</w:t>
-      </w:r>
-      <w:r>
-        <w:rPr>
-          <w:rFonts w:hint="eastAsia"/>
-        </w:rPr>
-        <w:t>購買</w:t>
-      </w:r>
-      <w:r>
-        <w:t>)</w:t>
-      </w:r>
-      <w:r>
         <w:t>: INSERT INTO Order……</w:t>
       </w:r>
+    </w:p>
+    <w:p>
+      <w:pPr>
+        <w:pStyle w:val="a3"/>
+        <w:ind w:leftChars="0" w:left="720"/>
+        <w:rPr>
+          <w:rFonts w:ascii="Courier New" w:hAnsi="Courier New" w:cs="Courier New"/>
+          <w:i/>
+          <w:color w:val="0070C0"/>
+        </w:rPr>
+      </w:pPr>
+      <w:r>
+        <w:rPr>
+          <w:rFonts w:ascii="Courier New" w:hAnsi="Courier New" w:cs="Courier New"/>
+          <w:i/>
+          <w:color w:val="0070C0"/>
+        </w:rPr>
+        <w:t>{"order"</w:t>
+      </w:r>
+      <w:r>
+        <w:rPr>
+          <w:rFonts w:ascii="Courier New" w:hAnsi="Courier New" w:cs="Courier New"/>
+          <w:i/>
+          <w:color w:val="0070C0"/>
+        </w:rPr>
+        <w:t>:</w:t>
+      </w:r>
+      <w:r>
+        <w:rPr>
+          <w:rFonts w:ascii="Courier New" w:hAnsi="Courier New" w:cs="Courier New"/>
+          <w:i/>
+          <w:color w:val="0070C0"/>
+        </w:rPr>
+        <w:t>{“first_name”</w:t>
+      </w:r>
+      <w:r>
+        <w:rPr>
+          <w:rFonts w:ascii="Courier New" w:hAnsi="Courier New" w:cs="Courier New" w:hint="eastAsia"/>
+          <w:i/>
+          <w:color w:val="0070C0"/>
+        </w:rPr>
+        <w:t>:</w:t>
+      </w:r>
+      <w:r>
+        <w:rPr>
+          <w:rFonts w:ascii="Courier New" w:hAnsi="Courier New" w:cs="Courier New"/>
+          <w:i/>
+          <w:color w:val="0070C0"/>
+        </w:rPr>
+        <w:t>”</w:t>
+      </w:r>
+      <w:r>
+        <w:rPr>
+          <w:rFonts w:ascii="Courier New" w:hAnsi="Courier New" w:cs="Courier New" w:hint="eastAsia"/>
+          <w:i/>
+          <w:color w:val="0070C0"/>
+        </w:rPr>
+        <w:t>Lisa</w:t>
+      </w:r>
+      <w:r>
+        <w:rPr>
+          <w:rFonts w:ascii="Courier New" w:hAnsi="Courier New" w:cs="Courier New"/>
+          <w:i/>
+          <w:color w:val="0070C0"/>
+        </w:rPr>
+        <w:t>”</w:t>
+      </w:r>
+      <w:r>
+        <w:rPr>
+          <w:rFonts w:ascii="Courier New" w:hAnsi="Courier New" w:cs="Courier New"/>
+          <w:i/>
+          <w:color w:val="0070C0"/>
+        </w:rPr>
+        <w:t>,”e-mail”:”lisa@gmail.com”</w:t>
+      </w:r>
+      <w:r>
+        <w:rPr>
+          <w:rFonts w:ascii="Courier New" w:hAnsi="Courier New" w:cs="Courier New" w:hint="eastAsia"/>
+          <w:i/>
+          <w:color w:val="0070C0"/>
+        </w:rPr>
+        <w:t>,</w:t>
+      </w:r>
+    </w:p>
+    <w:p>
+      <w:pPr>
+        <w:pStyle w:val="a3"/>
+        <w:ind w:leftChars="0" w:left="720"/>
+        <w:rPr>
+          <w:rFonts w:ascii="Courier New" w:hAnsi="Courier New" w:cs="Courier New"/>
+          <w:i/>
+          <w:color w:val="0070C0"/>
+        </w:rPr>
+      </w:pPr>
+      <w:r>
+        <w:rPr>
+          <w:rFonts w:ascii="Courier New" w:hAnsi="Courier New" w:cs="Courier New"/>
+          <w:i/>
+          <w:color w:val="0070C0"/>
+        </w:rPr>
+        <w:t>“item”:</w:t>
+      </w:r>
+    </w:p>
+    <w:p>
+      <w:pPr>
+        <w:pStyle w:val="a3"/>
+        <w:ind w:leftChars="0" w:left="720"/>
+        <w:rPr>
+          <w:rFonts w:ascii="Courier New" w:hAnsi="Courier New" w:cs="Courier New"/>
+          <w:i/>
+          <w:color w:val="0070C0"/>
+        </w:rPr>
+      </w:pPr>
+      <w:r>
+        <w:rPr>
+          <w:rFonts w:ascii="Courier New" w:hAnsi="Courier New" w:cs="Courier New"/>
+          <w:i/>
+          <w:color w:val="0070C0"/>
+        </w:rPr>
+        <w:t>{</w:t>
+      </w:r>
+      <w:r>
+        <w:rPr>
+          <w:rFonts w:ascii="Courier New" w:hAnsi="Courier New" w:cs="Courier New"/>
+          <w:i/>
+          <w:color w:val="0070C0"/>
+        </w:rPr>
+        <w:t>“</w:t>
+      </w:r>
+      <w:r>
+        <w:rPr>
+          <w:rFonts w:ascii="Courier New" w:hAnsi="Courier New" w:cs="Courier New" w:hint="eastAsia"/>
+          <w:i/>
+          <w:color w:val="0070C0"/>
+        </w:rPr>
+        <w:t>A001</w:t>
+      </w:r>
+      <w:r>
+        <w:rPr>
+          <w:rFonts w:ascii="Courier New" w:hAnsi="Courier New" w:cs="Courier New"/>
+          <w:i/>
+          <w:color w:val="0070C0"/>
+        </w:rPr>
+        <w:t>”:”1”, “A002”:“1”}   #”</w:t>
+      </w:r>
+      <w:r>
+        <w:rPr>
+          <w:rFonts w:ascii="Courier New" w:hAnsi="Courier New" w:cs="Courier New" w:hint="eastAsia"/>
+          <w:i/>
+          <w:color w:val="0070C0"/>
+        </w:rPr>
+        <w:t>品號</w:t>
+      </w:r>
+      <w:r>
+        <w:rPr>
+          <w:rFonts w:ascii="Courier New" w:hAnsi="Courier New" w:cs="Courier New"/>
+          <w:i/>
+          <w:color w:val="0070C0"/>
+        </w:rPr>
+        <w:t>”</w:t>
+      </w:r>
+      <w:r>
+        <w:rPr>
+          <w:rFonts w:ascii="Courier New" w:hAnsi="Courier New" w:cs="Courier New" w:hint="eastAsia"/>
+          <w:i/>
+          <w:color w:val="0070C0"/>
+        </w:rPr>
+        <w:t>:</w:t>
+      </w:r>
+      <w:r>
+        <w:rPr>
+          <w:rFonts w:ascii="Courier New" w:hAnsi="Courier New" w:cs="Courier New"/>
+          <w:i/>
+          <w:color w:val="0070C0"/>
+        </w:rPr>
+        <w:t>”</w:t>
+      </w:r>
+      <w:r>
+        <w:rPr>
+          <w:rFonts w:ascii="Courier New" w:hAnsi="Courier New" w:cs="Courier New" w:hint="eastAsia"/>
+          <w:i/>
+          <w:color w:val="0070C0"/>
+        </w:rPr>
+        <w:t>數量</w:t>
+      </w:r>
+      <w:r>
+        <w:rPr>
+          <w:rFonts w:ascii="Courier New" w:hAnsi="Courier New" w:cs="Courier New"/>
+          <w:i/>
+          <w:color w:val="0070C0"/>
+        </w:rPr>
+        <w:t>”</w:t>
+      </w:r>
+    </w:p>
+    <w:p>
+      <w:pPr>
+        <w:pStyle w:val="a3"/>
+        <w:ind w:leftChars="0" w:left="720"/>
+        <w:rPr>
+          <w:color w:val="0070C0"/>
+        </w:rPr>
+      </w:pPr>
+      <w:r>
+        <w:rPr>
+          <w:rFonts w:ascii="Courier New" w:hAnsi="Courier New" w:cs="Courier New"/>
+          <w:i/>
+          <w:color w:val="0070C0"/>
+        </w:rPr>
+        <w:t>}</w:t>
+      </w:r>
+      <w:r>
+        <w:rPr>
+          <w:rFonts w:ascii="Courier New" w:hAnsi="Courier New" w:cs="Courier New"/>
+          <w:i/>
+          <w:color w:val="0070C0"/>
+        </w:rPr>
+        <w:t>}</w:t>
+      </w:r>
+      <w:bookmarkStart w:id="0" w:name="_GoBack"/>
+      <w:bookmarkEnd w:id="0"/>
     </w:p>
     <w:p>
       <w:pPr>
@@ -642,19 +728,11 @@
         </w:numPr>
         <w:ind w:leftChars="0"/>
       </w:pPr>
-      <w:proofErr w:type="spellStart"/>
-      <w:r>
-        <w:rPr>
-          <w:rFonts w:hint="eastAsia"/>
-        </w:rPr>
-        <w:t>SendMail</w:t>
-      </w:r>
-      <w:proofErr w:type="spellEnd"/>
-      <w:r>
-        <w:rPr>
-          <w:rFonts w:hint="eastAsia"/>
-        </w:rPr>
-        <w:t>()</w:t>
+      <w:r>
+        <w:rPr>
+          <w:rFonts w:hint="eastAsia"/>
+        </w:rPr>
+        <w:t>SendMail()</w:t>
       </w:r>
     </w:p>
     <w:p>
@@ -666,13 +744,24 @@
         </w:numPr>
         <w:ind w:leftChars="0"/>
       </w:pPr>
-      <w:proofErr w:type="spellStart"/>
-      <w:r>
-        <w:t>RecordMailAddress</w:t>
-      </w:r>
-      <w:proofErr w:type="spellEnd"/>
-      <w:r>
-        <w:t>()</w:t>
+      <w:r>
+        <w:t>RecordMailAddress()</w:t>
+      </w:r>
+    </w:p>
+    <w:p>
+      <w:pPr>
+        <w:pStyle w:val="a3"/>
+        <w:numPr>
+          <w:ilvl w:val="0"/>
+          <w:numId w:val="3"/>
+        </w:numPr>
+        <w:ind w:leftChars="0"/>
+      </w:pPr>
+      <w:r>
+        <w:rPr>
+          <w:rFonts w:hint="eastAsia"/>
+        </w:rPr>
+        <w:t>UpdateStock()</w:t>
       </w:r>
     </w:p>
     <w:sectPr>

</xml_diff>